<commit_message>
updated the movie manager GUI and rent movie use case
</commit_message>
<xml_diff>
--- a/Documentation/TestCases.docx
+++ b/Documentation/TestCases.docx
@@ -332,16 +332,7 @@
           </w:tcPr>
           <w:p>
             <w:r>
-              <w:t xml:space="preserve">The </w:t>
-            </w:r>
-            <w:r>
-              <w:t>user wants to create</w:t>
-            </w:r>
-            <w:r>
-              <w:t xml:space="preserve"> a movie</w:t>
-            </w:r>
-            <w:r>
-              <w:t xml:space="preserve"> but inputs the year of creation in the wrong format</w:t>
+              <w:t>The user wants to create a movie but inputs the year of creation in the wrong format</w:t>
             </w:r>
           </w:p>
         </w:tc>
@@ -520,13 +511,7 @@
           </w:tcPr>
           <w:p>
             <w:r>
-              <w:t xml:space="preserve">The user wants to create a movie but inputs the </w:t>
-            </w:r>
-            <w:r>
-              <w:t>price</w:t>
-            </w:r>
-            <w:r>
-              <w:t xml:space="preserve"> in the wrong format</w:t>
+              <w:t>The user wants to create a movie but inputs the price in the wrong format</w:t>
             </w:r>
           </w:p>
         </w:tc>
@@ -836,10 +821,7 @@
           </w:tcPr>
           <w:p>
             <w:r>
-              <w:t>The user wants to create a room</w:t>
-            </w:r>
-            <w:r>
-              <w:t xml:space="preserve"> but inputs the size in the wrong format</w:t>
+              <w:t>The user wants to create a room but inputs the size in the wrong format</w:t>
             </w:r>
           </w:p>
         </w:tc>
@@ -1131,10 +1113,7 @@
           </w:tcPr>
           <w:p>
             <w:r>
-              <w:t>The user wants to delete a room</w:t>
-            </w:r>
-            <w:r>
-              <w:t xml:space="preserve"> but doesn’t input the ID in the field or inputs </w:t>
+              <w:t xml:space="preserve">The user wants to delete a room but doesn’t input the ID in the field or inputs </w:t>
             </w:r>
             <w:r>
               <w:lastRenderedPageBreak/>
@@ -1396,42 +1375,27 @@
           </w:p>
           <w:p>
             <w:r>
-              <w:t>2</w:t>
-            </w:r>
-            <w:r>
-              <w:t>. User inputs the id of the movie.</w:t>
-            </w:r>
-          </w:p>
-          <w:p>
-            <w:r>
-              <w:t>3</w:t>
-            </w:r>
-            <w:r>
-              <w:t>. User inputs the id of the room.</w:t>
-            </w:r>
-          </w:p>
-          <w:p>
-            <w:r>
-              <w:t>4</w:t>
-            </w:r>
-            <w:r>
-              <w:t>. User selects the day from a list of available days.</w:t>
-            </w:r>
-          </w:p>
-          <w:p>
-            <w:r>
-              <w:t>5</w:t>
-            </w:r>
-            <w:r>
-              <w:t>. User selects the time from a list of available times.</w:t>
-            </w:r>
-          </w:p>
-          <w:p>
-            <w:r>
-              <w:t>6</w:t>
-            </w:r>
-            <w:r>
-              <w:t>. User presses a button with the text “Input”.</w:t>
+              <w:t>2. User inputs the id of the movie.</w:t>
+            </w:r>
+          </w:p>
+          <w:p>
+            <w:r>
+              <w:t>3. User inputs the id of the room.</w:t>
+            </w:r>
+          </w:p>
+          <w:p>
+            <w:r>
+              <w:t>4. User selects the day from a list of available days.</w:t>
+            </w:r>
+          </w:p>
+          <w:p>
+            <w:r>
+              <w:t>5. User selects the time from a list of available times.</w:t>
+            </w:r>
+          </w:p>
+          <w:p>
+            <w:r>
+              <w:t>6. User presses a button with the text “Input”.</w:t>
             </w:r>
           </w:p>
           <w:p>
@@ -1818,13 +1782,7 @@
           </w:tcPr>
           <w:p>
             <w:r>
-              <w:t>The user wants to create a schedule but doesn’</w:t>
-            </w:r>
-            <w:r>
-              <w:t>t a number as</w:t>
-            </w:r>
-            <w:r>
-              <w:t xml:space="preserve"> the ID of Room or/and Movie</w:t>
+              <w:t>The user wants to create a schedule but doesn’t a number as the ID of Room or/and Movie</w:t>
             </w:r>
           </w:p>
         </w:tc>
@@ -1988,31 +1946,427 @@
             <w:r>
               <w:t>The user wants to create a schedule but doesn’t input the ID of a Room or/and Movie from the list</w:t>
             </w:r>
+          </w:p>
+        </w:tc>
+        <w:tc>
+          <w:tcPr>
+            <w:tcW w:w="1134" w:type="dxa"/>
+          </w:tcPr>
+          <w:p>
+            <w:r>
+              <w:t>Movie Scheduler</w:t>
+            </w:r>
+          </w:p>
+        </w:tc>
+        <w:tc>
+          <w:tcPr>
+            <w:tcW w:w="1418" w:type="dxa"/>
+          </w:tcPr>
+          <w:p>
+            <w:r>
+              <w:rPr>
+                <w:lang w:val="en-US"/>
+              </w:rPr>
+              <w:t>The system must be connected to the database</w:t>
+            </w:r>
+          </w:p>
+        </w:tc>
+        <w:tc>
+          <w:tcPr>
+            <w:tcW w:w="1842" w:type="dxa"/>
+          </w:tcPr>
+          <w:p>
+            <w:pPr>
+              <w:rPr>
+                <w:lang w:val="en-US"/>
+              </w:rPr>
+            </w:pPr>
+            <w:r>
+              <w:rPr>
+                <w:lang w:val="en-US"/>
+              </w:rPr>
+              <w:t>The system displays a message “Wrong ID/Wrong format Inputted (Must be a number present in</w:t>
+            </w:r>
+            <w:r>
+              <w:rPr>
+                <w:lang w:val="en-US"/>
+              </w:rPr>
+              <w:t xml:space="preserve"> the list written with digits)”</w:t>
+            </w:r>
+          </w:p>
+        </w:tc>
+        <w:tc>
+          <w:tcPr>
+            <w:tcW w:w="1985" w:type="dxa"/>
+          </w:tcPr>
+          <w:p>
+            <w:r>
+              <w:t>1</w:t>
+            </w:r>
+            <w:r>
+              <w:t>.  System displays a list of available</w:t>
+            </w:r>
+            <w:r>
+              <w:t xml:space="preserve"> movies,</w:t>
+            </w:r>
+            <w:r>
+              <w:t xml:space="preserve"> rooms</w:t>
+            </w:r>
+            <w:r>
+              <w:t>, days and times</w:t>
+            </w:r>
+          </w:p>
+          <w:p>
+            <w:r>
+              <w:t>2. User inputs the id of the movie.</w:t>
+            </w:r>
+          </w:p>
+          <w:p>
+            <w:r>
+              <w:t>3. User inputs the id of the room.</w:t>
+            </w:r>
+          </w:p>
+          <w:p>
+            <w:r>
+              <w:t>4. User selects the day from a list of available days.</w:t>
+            </w:r>
+          </w:p>
+          <w:p>
+            <w:r>
+              <w:t>5. User selects the time from a list of available times.</w:t>
+            </w:r>
+          </w:p>
+          <w:p>
+            <w:r>
+              <w:t>6. User presses a button with the text “Input”.</w:t>
+            </w:r>
+          </w:p>
+          <w:p/>
+        </w:tc>
+        <w:tc>
+          <w:tcPr>
+            <w:tcW w:w="1553" w:type="dxa"/>
+          </w:tcPr>
+          <w:p>
+            <w:pPr>
+              <w:rPr>
+                <w:lang w:val="en-US"/>
+              </w:rPr>
+            </w:pPr>
+            <w:r>
+              <w:rPr>
+                <w:lang w:val="en-US"/>
+              </w:rPr>
+              <w:t>The system displays a message “Wrong ID/Wrong format Inputted (Must be a number present in</w:t>
+            </w:r>
+            <w:r>
+              <w:rPr>
+                <w:lang w:val="en-US"/>
+              </w:rPr>
+              <w:t xml:space="preserve"> the list written with digits)”</w:t>
+            </w:r>
+          </w:p>
+        </w:tc>
+      </w:tr>
+      <w:tr>
+        <w:tc>
+          <w:tcPr>
+            <w:tcW w:w="568" w:type="dxa"/>
+          </w:tcPr>
+          <w:p>
+            <w:r>
+              <w:t>14</w:t>
+            </w:r>
+          </w:p>
+        </w:tc>
+        <w:tc>
+          <w:tcPr>
+            <w:tcW w:w="1701" w:type="dxa"/>
+          </w:tcPr>
+          <w:p/>
+        </w:tc>
+        <w:tc>
+          <w:tcPr>
+            <w:tcW w:w="1134" w:type="dxa"/>
+          </w:tcPr>
+          <w:p/>
+        </w:tc>
+        <w:tc>
+          <w:tcPr>
+            <w:tcW w:w="1418" w:type="dxa"/>
+          </w:tcPr>
+          <w:p>
+            <w:pPr>
+              <w:rPr>
+                <w:lang w:val="en-US"/>
+              </w:rPr>
+            </w:pPr>
+          </w:p>
+        </w:tc>
+        <w:tc>
+          <w:tcPr>
+            <w:tcW w:w="1842" w:type="dxa"/>
+          </w:tcPr>
+          <w:p>
+            <w:pPr>
+              <w:rPr>
+                <w:lang w:val="en-US"/>
+              </w:rPr>
+            </w:pPr>
+          </w:p>
+        </w:tc>
+        <w:tc>
+          <w:tcPr>
+            <w:tcW w:w="1985" w:type="dxa"/>
+          </w:tcPr>
+          <w:p/>
+        </w:tc>
+        <w:tc>
+          <w:tcPr>
+            <w:tcW w:w="1553" w:type="dxa"/>
+          </w:tcPr>
+          <w:p>
+            <w:pPr>
+              <w:rPr>
+                <w:lang w:val="en-US"/>
+              </w:rPr>
+            </w:pPr>
+          </w:p>
+        </w:tc>
+      </w:tr>
+      <w:tr>
+        <w:tc>
+          <w:tcPr>
+            <w:tcW w:w="568" w:type="dxa"/>
+          </w:tcPr>
+          <w:p>
+            <w:r>
+              <w:t>15</w:t>
+            </w:r>
+          </w:p>
+        </w:tc>
+        <w:tc>
+          <w:tcPr>
+            <w:tcW w:w="1701" w:type="dxa"/>
+          </w:tcPr>
+          <w:p/>
+        </w:tc>
+        <w:tc>
+          <w:tcPr>
+            <w:tcW w:w="1134" w:type="dxa"/>
+          </w:tcPr>
+          <w:p/>
+        </w:tc>
+        <w:tc>
+          <w:tcPr>
+            <w:tcW w:w="1418" w:type="dxa"/>
+          </w:tcPr>
+          <w:p>
+            <w:pPr>
+              <w:rPr>
+                <w:lang w:val="en-US"/>
+              </w:rPr>
+            </w:pPr>
+          </w:p>
+        </w:tc>
+        <w:tc>
+          <w:tcPr>
+            <w:tcW w:w="1842" w:type="dxa"/>
+          </w:tcPr>
+          <w:p>
+            <w:pPr>
+              <w:rPr>
+                <w:lang w:val="en-US"/>
+              </w:rPr>
+            </w:pPr>
+          </w:p>
+        </w:tc>
+        <w:tc>
+          <w:tcPr>
+            <w:tcW w:w="1985" w:type="dxa"/>
+          </w:tcPr>
+          <w:p/>
+        </w:tc>
+        <w:tc>
+          <w:tcPr>
+            <w:tcW w:w="1553" w:type="dxa"/>
+          </w:tcPr>
+          <w:p>
+            <w:pPr>
+              <w:rPr>
+                <w:lang w:val="en-US"/>
+              </w:rPr>
+            </w:pPr>
+          </w:p>
+        </w:tc>
+      </w:tr>
+      <w:tr>
+        <w:tc>
+          <w:tcPr>
+            <w:tcW w:w="568" w:type="dxa"/>
+          </w:tcPr>
+          <w:p>
+            <w:r>
+              <w:t>16</w:t>
+            </w:r>
+          </w:p>
+        </w:tc>
+        <w:tc>
+          <w:tcPr>
+            <w:tcW w:w="1701" w:type="dxa"/>
+          </w:tcPr>
+          <w:p/>
+        </w:tc>
+        <w:tc>
+          <w:tcPr>
+            <w:tcW w:w="1134" w:type="dxa"/>
+          </w:tcPr>
+          <w:p/>
+        </w:tc>
+        <w:tc>
+          <w:tcPr>
+            <w:tcW w:w="1418" w:type="dxa"/>
+          </w:tcPr>
+          <w:p>
+            <w:pPr>
+              <w:rPr>
+                <w:lang w:val="en-US"/>
+              </w:rPr>
+            </w:pPr>
+          </w:p>
+        </w:tc>
+        <w:tc>
+          <w:tcPr>
+            <w:tcW w:w="1842" w:type="dxa"/>
+          </w:tcPr>
+          <w:p>
+            <w:pPr>
+              <w:rPr>
+                <w:lang w:val="en-US"/>
+              </w:rPr>
+            </w:pPr>
+          </w:p>
+        </w:tc>
+        <w:tc>
+          <w:tcPr>
+            <w:tcW w:w="1985" w:type="dxa"/>
+          </w:tcPr>
+          <w:p/>
+        </w:tc>
+        <w:tc>
+          <w:tcPr>
+            <w:tcW w:w="1553" w:type="dxa"/>
+          </w:tcPr>
+          <w:p>
+            <w:pPr>
+              <w:rPr>
+                <w:lang w:val="en-US"/>
+              </w:rPr>
+            </w:pPr>
+          </w:p>
+        </w:tc>
+      </w:tr>
+      <w:tr>
+        <w:tc>
+          <w:tcPr>
+            <w:tcW w:w="568" w:type="dxa"/>
+          </w:tcPr>
+          <w:p>
+            <w:r>
+              <w:t>17</w:t>
+            </w:r>
+          </w:p>
+        </w:tc>
+        <w:tc>
+          <w:tcPr>
+            <w:tcW w:w="1701" w:type="dxa"/>
+          </w:tcPr>
+          <w:p/>
+        </w:tc>
+        <w:tc>
+          <w:tcPr>
+            <w:tcW w:w="1134" w:type="dxa"/>
+          </w:tcPr>
+          <w:p/>
+        </w:tc>
+        <w:tc>
+          <w:tcPr>
+            <w:tcW w:w="1418" w:type="dxa"/>
+          </w:tcPr>
+          <w:p>
+            <w:pPr>
+              <w:rPr>
+                <w:lang w:val="en-US"/>
+              </w:rPr>
+            </w:pPr>
+          </w:p>
+        </w:tc>
+        <w:tc>
+          <w:tcPr>
+            <w:tcW w:w="1842" w:type="dxa"/>
+          </w:tcPr>
+          <w:p>
+            <w:pPr>
+              <w:rPr>
+                <w:lang w:val="en-US"/>
+              </w:rPr>
+            </w:pPr>
+          </w:p>
+        </w:tc>
+        <w:tc>
+          <w:tcPr>
+            <w:tcW w:w="1985" w:type="dxa"/>
+          </w:tcPr>
+          <w:p/>
+        </w:tc>
+        <w:tc>
+          <w:tcPr>
+            <w:tcW w:w="1553" w:type="dxa"/>
+          </w:tcPr>
+          <w:p>
+            <w:pPr>
+              <w:rPr>
+                <w:lang w:val="en-US"/>
+              </w:rPr>
+            </w:pPr>
+          </w:p>
+        </w:tc>
+      </w:tr>
+      <w:tr>
+        <w:tc>
+          <w:tcPr>
+            <w:tcW w:w="568" w:type="dxa"/>
+          </w:tcPr>
+          <w:p>
+            <w:r>
+              <w:t>18</w:t>
+            </w:r>
             <w:bookmarkStart w:id="0" w:name="_GoBack"/>
             <w:bookmarkEnd w:id="0"/>
           </w:p>
         </w:tc>
         <w:tc>
           <w:tcPr>
+            <w:tcW w:w="1701" w:type="dxa"/>
+          </w:tcPr>
+          <w:p/>
+        </w:tc>
+        <w:tc>
+          <w:tcPr>
             <w:tcW w:w="1134" w:type="dxa"/>
           </w:tcPr>
-          <w:p>
-            <w:r>
-              <w:t>Movie Scheduler</w:t>
-            </w:r>
-          </w:p>
+          <w:p/>
         </w:tc>
         <w:tc>
           <w:tcPr>
             <w:tcW w:w="1418" w:type="dxa"/>
           </w:tcPr>
           <w:p>
-            <w:r>
-              <w:rPr>
-                <w:lang w:val="en-US"/>
-              </w:rPr>
-              <w:t>The system must be connected to the database</w:t>
-            </w:r>
+            <w:pPr>
+              <w:rPr>
+                <w:lang w:val="en-US"/>
+              </w:rPr>
+            </w:pPr>
           </w:p>
         </w:tc>
         <w:tc>
@@ -2025,66 +2379,12 @@
                 <w:lang w:val="en-US"/>
               </w:rPr>
             </w:pPr>
-            <w:r>
-              <w:rPr>
-                <w:lang w:val="en-US"/>
-              </w:rPr>
-              <w:t>The system displays a message “Wrong ID/Wrong format Inputted (Must be a number present in</w:t>
-            </w:r>
-            <w:r>
-              <w:rPr>
-                <w:lang w:val="en-US"/>
-              </w:rPr>
-              <w:t xml:space="preserve"> the list written with digits)”</w:t>
-            </w:r>
           </w:p>
         </w:tc>
         <w:tc>
           <w:tcPr>
             <w:tcW w:w="1985" w:type="dxa"/>
           </w:tcPr>
-          <w:p>
-            <w:r>
-              <w:t>1</w:t>
-            </w:r>
-            <w:r>
-              <w:t>.  System displays a list of available</w:t>
-            </w:r>
-            <w:r>
-              <w:t xml:space="preserve"> movies,</w:t>
-            </w:r>
-            <w:r>
-              <w:t xml:space="preserve"> rooms</w:t>
-            </w:r>
-            <w:r>
-              <w:t>, days and times</w:t>
-            </w:r>
-          </w:p>
-          <w:p>
-            <w:r>
-              <w:t>2. User inputs the id of the movie.</w:t>
-            </w:r>
-          </w:p>
-          <w:p>
-            <w:r>
-              <w:t>3. User inputs the id of the room.</w:t>
-            </w:r>
-          </w:p>
-          <w:p>
-            <w:r>
-              <w:t>4. User selects the day from a list of available days.</w:t>
-            </w:r>
-          </w:p>
-          <w:p>
-            <w:r>
-              <w:t>5. User selects the time from a list of available times.</w:t>
-            </w:r>
-          </w:p>
-          <w:p>
-            <w:r>
-              <w:t>6. User presses a button with the text “Input”.</w:t>
-            </w:r>
-          </w:p>
           <w:p/>
         </w:tc>
         <w:tc>
@@ -2097,18 +2397,6 @@
                 <w:lang w:val="en-US"/>
               </w:rPr>
             </w:pPr>
-            <w:r>
-              <w:rPr>
-                <w:lang w:val="en-US"/>
-              </w:rPr>
-              <w:t>The system displays a message “Wrong ID/Wrong format Inputted (Must be a number present in</w:t>
-            </w:r>
-            <w:r>
-              <w:rPr>
-                <w:lang w:val="en-US"/>
-              </w:rPr>
-              <w:t xml:space="preserve"> the list written with digits)”</w:t>
-            </w:r>
           </w:p>
         </w:tc>
       </w:tr>

</xml_diff>